<commit_message>
fix heading level when formatting Response
</commit_message>
<xml_diff>
--- a/tests/resources/test_body_raw_text_response.docx
+++ b/tests/resources/test_body_raw_text_response.docx
@@ -56,7 +56,7 @@
       <w:r>
         <w:t>{</w:t>
         <w:br/>
-        <w:t xml:space="preserve">  "User-Agent": "python-requests/2.26.0",</w:t>
+        <w:t xml:space="preserve">  "User-Agent": "python-requests/2.27.1",</w:t>
         <w:br/>
         <w:t xml:space="preserve">  "Accept-Encoding": "gzip, deflate",</w:t>
         <w:br/>
@@ -120,7 +120,7 @@
     </w:p>
     <w:p>
       <w:pPr>
-        <w:pStyle w:val="Heading1"/>
+        <w:pStyle w:val="Heading3"/>
       </w:pPr>
       <w:r>
         <w:t>Response content</w:t>
@@ -12191,6 +12191,13 @@
         <w:shd w:val="clear" w:color="auto" w:fill="FBCAA2" w:themeFill="accent6" w:themeFillTint="7F"/>
       </w:tcPr>
     </w:tblStylePr>
+  </w:style>
+  <w:style w:type="paragraph" w:customStyle="1" w:styleId="ListBullet4">
+    <w:name w:val="List Bullet 4"/>
+    <w:basedOn w:val="ListBullet3"/>
+    <w:pPr>
+      <w:ind w:firstLine="216"/>
+    </w:pPr>
   </w:style>
 </w:styles>
 </file>

</xml_diff>